<commit_message>
updated install and run
</commit_message>
<xml_diff>
--- a/install and run.docx
+++ b/install and run.docx
@@ -35,15 +35,7 @@
         <w:t>C</w:t>
       </w:r>
       <w:r>
-        <w:t xml:space="preserve">lone the </w:t>
-      </w:r>
-      <w:proofErr w:type="gramStart"/>
-      <w:r>
-        <w:t>project :</w:t>
-      </w:r>
-      <w:proofErr w:type="gramEnd"/>
-      <w:r>
-        <w:t xml:space="preserve"> </w:t>
+        <w:t xml:space="preserve">lone the project : </w:t>
       </w:r>
     </w:p>
     <w:p>
@@ -57,74 +49,54 @@
           <w:sz w:val="20"/>
         </w:rPr>
       </w:pPr>
-      <w:proofErr w:type="gramStart"/>
       <w:r>
         <w:rPr>
           <w:rFonts w:cstheme="minorHAnsi"/>
           <w:color w:val="000000"/>
           <w:sz w:val="20"/>
         </w:rPr>
-        <w:t>either</w:t>
-      </w:r>
-      <w:proofErr w:type="gramEnd"/>
-      <w:r>
+        <w:t xml:space="preserve">either download the project by clicking clone/download button  </w:t>
+      </w:r>
+    </w:p>
+    <w:p>
+      <w:pPr>
+        <w:autoSpaceDE w:val="0"/>
+        <w:autoSpaceDN w:val="0"/>
+        <w:adjustRightInd w:val="0"/>
+        <w:spacing w:after="0" w:line="240" w:lineRule="auto"/>
         <w:rPr>
           <w:rFonts w:cstheme="minorHAnsi"/>
           <w:color w:val="000000"/>
           <w:sz w:val="20"/>
         </w:rPr>
-        <w:t xml:space="preserve"> download the project by clicking clone/download button  </w:t>
-      </w:r>
-    </w:p>
-    <w:p>
-      <w:pPr>
-        <w:autoSpaceDE w:val="0"/>
-        <w:autoSpaceDN w:val="0"/>
-        <w:adjustRightInd w:val="0"/>
-        <w:spacing w:after="0" w:line="240" w:lineRule="auto"/>
+      </w:pPr>
+      <w:r>
         <w:rPr>
           <w:rFonts w:cstheme="minorHAnsi"/>
           <w:color w:val="000000"/>
           <w:sz w:val="20"/>
         </w:rPr>
-      </w:pPr>
-      <w:r>
-        <w:rPr>
-          <w:rFonts w:cstheme="minorHAnsi"/>
-          <w:color w:val="000000"/>
+        <w:t xml:space="preserve">OR </w:t>
+      </w:r>
+    </w:p>
+    <w:p>
+      <w:pPr>
+        <w:autoSpaceDE w:val="0"/>
+        <w:autoSpaceDN w:val="0"/>
+        <w:adjustRightInd w:val="0"/>
+        <w:spacing w:after="0" w:line="240" w:lineRule="auto"/>
+        <w:rPr>
+          <w:rFonts w:cstheme="minorHAnsi"/>
           <w:sz w:val="20"/>
         </w:rPr>
-        <w:t xml:space="preserve">OR </w:t>
-      </w:r>
-    </w:p>
-    <w:p>
-      <w:pPr>
-        <w:autoSpaceDE w:val="0"/>
-        <w:autoSpaceDN w:val="0"/>
-        <w:adjustRightInd w:val="0"/>
-        <w:spacing w:after="0" w:line="240" w:lineRule="auto"/>
-        <w:rPr>
-          <w:rFonts w:cstheme="minorHAnsi"/>
+      </w:pPr>
+      <w:r>
+        <w:rPr>
+          <w:rFonts w:cstheme="minorHAnsi"/>
+          <w:color w:val="000000"/>
           <w:sz w:val="20"/>
         </w:rPr>
-      </w:pPr>
-      <w:proofErr w:type="gramStart"/>
-      <w:r>
-        <w:rPr>
-          <w:rFonts w:cstheme="minorHAnsi"/>
-          <w:color w:val="000000"/>
-          <w:sz w:val="20"/>
-        </w:rPr>
-        <w:t>open</w:t>
-      </w:r>
-      <w:proofErr w:type="gramEnd"/>
-      <w:r>
-        <w:rPr>
-          <w:rFonts w:cstheme="minorHAnsi"/>
-          <w:color w:val="000000"/>
-          <w:sz w:val="20"/>
-        </w:rPr>
-        <w:t xml:space="preserve"> </w:t>
+        <w:t xml:space="preserve">open </w:t>
       </w:r>
       <w:r>
         <w:rPr>
@@ -173,7 +145,6 @@
           <w:color w:val="000000"/>
         </w:rPr>
       </w:pPr>
-      <w:proofErr w:type="gramStart"/>
       <w:r>
         <w:rPr>
           <w:rFonts w:cstheme="minorHAnsi"/>
@@ -183,7 +154,6 @@
         </w:rPr>
         <w:t>git</w:t>
       </w:r>
-      <w:proofErr w:type="gramEnd"/>
       <w:r>
         <w:rPr>
           <w:rFonts w:cstheme="minorHAnsi"/>
@@ -324,23 +294,7 @@
           <w:rFonts w:cstheme="minorHAnsi"/>
           <w:color w:val="000000"/>
         </w:rPr>
-        <w:t xml:space="preserve">2. </w:t>
-      </w:r>
-      <w:proofErr w:type="gramStart"/>
-      <w:r>
-        <w:rPr>
-          <w:rFonts w:cstheme="minorHAnsi"/>
-          <w:color w:val="000000"/>
-        </w:rPr>
-        <w:t>open</w:t>
-      </w:r>
-      <w:proofErr w:type="gramEnd"/>
-      <w:r>
-        <w:rPr>
-          <w:rFonts w:cstheme="minorHAnsi"/>
-          <w:color w:val="000000"/>
-        </w:rPr>
-        <w:t xml:space="preserve"> a command prompt and go to the root directory project</w:t>
+        <w:t>2. open a command prompt and go to the root directory project</w:t>
       </w:r>
       <w:r>
         <w:rPr>
@@ -370,7 +324,6 @@
         </w:rPr>
         <w:br/>
       </w:r>
-      <w:proofErr w:type="spellStart"/>
       <w:r>
         <w:rPr>
           <w:rFonts w:cstheme="minorHAnsi"/>
@@ -380,7 +333,6 @@
         </w:rPr>
         <w:t>mvn</w:t>
       </w:r>
-      <w:proofErr w:type="spellEnd"/>
       <w:r>
         <w:rPr>
           <w:rFonts w:cstheme="minorHAnsi"/>
@@ -423,25 +375,7 @@
           <w:rFonts w:cstheme="minorHAnsi"/>
           <w:color w:val="000000"/>
         </w:rPr>
-        <w:t xml:space="preserve">Once project compiled a jar file will be generated in the target folder. </w:t>
-      </w:r>
-      <w:proofErr w:type="spellStart"/>
-      <w:proofErr w:type="gramStart"/>
-      <w:r>
-        <w:rPr>
-          <w:rFonts w:cstheme="minorHAnsi"/>
-          <w:color w:val="000000"/>
-        </w:rPr>
-        <w:t>Lets</w:t>
-      </w:r>
-      <w:proofErr w:type="spellEnd"/>
-      <w:proofErr w:type="gramEnd"/>
-      <w:r>
-        <w:rPr>
-          <w:rFonts w:cstheme="minorHAnsi"/>
-          <w:color w:val="000000"/>
-        </w:rPr>
-        <w:t xml:space="preserve"> run it</w:t>
+        <w:t>Once project compiled a jar file will be generated in the target folder. Lets run it</w:t>
       </w:r>
       <w:r>
         <w:rPr>
@@ -495,37 +429,12 @@
           <w:rFonts w:cstheme="minorHAnsi"/>
         </w:rPr>
       </w:pPr>
-      <w:proofErr w:type="gramStart"/>
-      <w:r>
-        <w:rPr>
-          <w:rFonts w:cstheme="minorHAnsi"/>
-          <w:color w:val="000000"/>
-        </w:rPr>
-        <w:t>java</w:t>
-      </w:r>
-      <w:proofErr w:type="gramEnd"/>
-      <w:r>
-        <w:rPr>
-          <w:rFonts w:cstheme="minorHAnsi"/>
-          <w:color w:val="000000"/>
-        </w:rPr>
-        <w:t xml:space="preserve"> -jar target/APITask-0.0.1-SNAPSHOT.jar --</w:t>
-      </w:r>
-      <w:proofErr w:type="spellStart"/>
-      <w:r>
-        <w:rPr>
-          <w:rFonts w:cstheme="minorHAnsi"/>
-          <w:color w:val="000000"/>
-        </w:rPr>
-        <w:t>spring.profiles.active</w:t>
-      </w:r>
-      <w:proofErr w:type="spellEnd"/>
-      <w:r>
-        <w:rPr>
-          <w:rFonts w:cstheme="minorHAnsi"/>
-          <w:color w:val="000000"/>
-        </w:rPr>
-        <w:t>=</w:t>
+      <w:r>
+        <w:rPr>
+          <w:rFonts w:cstheme="minorHAnsi"/>
+          <w:color w:val="000000"/>
+        </w:rPr>
+        <w:t>java -jar target/APITask-0.0.1-SNAPSHOT.jar --spring.profiles.active=</w:t>
       </w:r>
       <w:r>
         <w:rPr>
@@ -569,23 +478,7 @@
           <w:rFonts w:cstheme="minorHAnsi"/>
           <w:color w:val="000000"/>
         </w:rPr>
-        <w:t xml:space="preserve">6. </w:t>
-      </w:r>
-      <w:proofErr w:type="gramStart"/>
-      <w:r>
-        <w:rPr>
-          <w:rFonts w:cstheme="minorHAnsi"/>
-          <w:color w:val="000000"/>
-        </w:rPr>
-        <w:t>open</w:t>
-      </w:r>
-      <w:proofErr w:type="gramEnd"/>
-      <w:r>
-        <w:rPr>
-          <w:rFonts w:cstheme="minorHAnsi"/>
-          <w:color w:val="000000"/>
-        </w:rPr>
-        <w:t xml:space="preserve"> postman and run below URL</w:t>
+        <w:t>6. open postman and run below URL</w:t>
       </w:r>
     </w:p>
     <w:p>
@@ -645,8 +538,6 @@
         </w:rPr>
         <w:t xml:space="preserve">Response </w:t>
       </w:r>
-      <w:proofErr w:type="spellStart"/>
-      <w:proofErr w:type="gramStart"/>
       <w:r>
         <w:rPr>
           <w:rFonts w:cstheme="minorHAnsi"/>
@@ -655,7 +546,6 @@
         </w:rPr>
         <w:t>recieved</w:t>
       </w:r>
-      <w:proofErr w:type="spellEnd"/>
       <w:r>
         <w:rPr>
           <w:rFonts w:cstheme="minorHAnsi"/>
@@ -663,7 +553,6 @@
         </w:rPr>
         <w:t xml:space="preserve"> :</w:t>
       </w:r>
-      <w:proofErr w:type="gramEnd"/>
     </w:p>
     <w:p>
       <w:pPr>
@@ -711,7 +600,6 @@
         </w:rPr>
         <w:t xml:space="preserve">    "</w:t>
       </w:r>
-      <w:proofErr w:type="gramStart"/>
       <w:r>
         <w:rPr>
           <w:rFonts w:cstheme="minorHAnsi"/>
@@ -720,7 +608,6 @@
         </w:rPr>
         <w:t>timestamp</w:t>
       </w:r>
-      <w:proofErr w:type="gramEnd"/>
       <w:r>
         <w:rPr>
           <w:rFonts w:cstheme="minorHAnsi"/>
@@ -744,125 +631,61 @@
           <w:rFonts w:cstheme="minorHAnsi"/>
           <w:color w:val="000000"/>
         </w:rPr>
-        <w:t xml:space="preserve">    "</w:t>
-      </w:r>
-      <w:proofErr w:type="gramStart"/>
-      <w:r>
-        <w:rPr>
-          <w:rFonts w:cstheme="minorHAnsi"/>
-          <w:color w:val="000000"/>
-        </w:rPr>
-        <w:t>status</w:t>
-      </w:r>
-      <w:proofErr w:type="gramEnd"/>
-      <w:r>
-        <w:rPr>
-          <w:rFonts w:cstheme="minorHAnsi"/>
-          <w:color w:val="000000"/>
-        </w:rPr>
-        <w:t>": 403,</w:t>
-      </w:r>
-    </w:p>
-    <w:p>
-      <w:pPr>
-        <w:autoSpaceDE w:val="0"/>
-        <w:autoSpaceDN w:val="0"/>
-        <w:adjustRightInd w:val="0"/>
-        <w:spacing w:after="0" w:line="240" w:lineRule="auto"/>
-        <w:rPr>
-          <w:rFonts w:cstheme="minorHAnsi"/>
-        </w:rPr>
-      </w:pPr>
-      <w:r>
-        <w:rPr>
-          <w:rFonts w:cstheme="minorHAnsi"/>
-          <w:color w:val="000000"/>
-        </w:rPr>
-        <w:t xml:space="preserve">    "</w:t>
-      </w:r>
-      <w:proofErr w:type="gramStart"/>
-      <w:r>
-        <w:rPr>
-          <w:rFonts w:cstheme="minorHAnsi"/>
-          <w:color w:val="000000"/>
-        </w:rPr>
-        <w:t>error</w:t>
-      </w:r>
-      <w:proofErr w:type="gramEnd"/>
-      <w:r>
-        <w:rPr>
-          <w:rFonts w:cstheme="minorHAnsi"/>
-          <w:color w:val="000000"/>
-        </w:rPr>
-        <w:t>": "Forbidden",</w:t>
-      </w:r>
-    </w:p>
-    <w:p>
-      <w:pPr>
-        <w:autoSpaceDE w:val="0"/>
-        <w:autoSpaceDN w:val="0"/>
-        <w:adjustRightInd w:val="0"/>
-        <w:spacing w:after="0" w:line="240" w:lineRule="auto"/>
-        <w:rPr>
-          <w:rFonts w:cstheme="minorHAnsi"/>
-        </w:rPr>
-      </w:pPr>
-      <w:r>
-        <w:rPr>
-          <w:rFonts w:cstheme="minorHAnsi"/>
-          <w:color w:val="000000"/>
-        </w:rPr>
-        <w:t xml:space="preserve">    "</w:t>
-      </w:r>
-      <w:proofErr w:type="gramStart"/>
-      <w:r>
-        <w:rPr>
-          <w:rFonts w:cstheme="minorHAnsi"/>
-          <w:color w:val="000000"/>
-        </w:rPr>
-        <w:t>message</w:t>
-      </w:r>
-      <w:proofErr w:type="gramEnd"/>
-      <w:r>
-        <w:rPr>
-          <w:rFonts w:cstheme="minorHAnsi"/>
-          <w:color w:val="000000"/>
-        </w:rPr>
-        <w:t>": "Access Denied",</w:t>
-      </w:r>
-    </w:p>
-    <w:p>
-      <w:pPr>
-        <w:autoSpaceDE w:val="0"/>
-        <w:autoSpaceDN w:val="0"/>
-        <w:adjustRightInd w:val="0"/>
-        <w:spacing w:after="0" w:line="240" w:lineRule="auto"/>
-        <w:rPr>
-          <w:rFonts w:cstheme="minorHAnsi"/>
-        </w:rPr>
-      </w:pPr>
-      <w:r>
-        <w:rPr>
-          <w:rFonts w:cstheme="minorHAnsi"/>
-          <w:color w:val="000000"/>
-        </w:rPr>
-        <w:t xml:space="preserve">    "</w:t>
-      </w:r>
-      <w:proofErr w:type="gramStart"/>
-      <w:r>
-        <w:rPr>
-          <w:rFonts w:cstheme="minorHAnsi"/>
-          <w:color w:val="000000"/>
-        </w:rPr>
-        <w:t>path</w:t>
-      </w:r>
-      <w:proofErr w:type="gramEnd"/>
-      <w:r>
-        <w:rPr>
-          <w:rFonts w:cstheme="minorHAnsi"/>
-          <w:color w:val="000000"/>
-        </w:rPr>
-        <w:t>": "/media"</w:t>
+        <w:t xml:space="preserve">    "status": 403,</w:t>
+      </w:r>
+    </w:p>
+    <w:p>
+      <w:pPr>
+        <w:autoSpaceDE w:val="0"/>
+        <w:autoSpaceDN w:val="0"/>
+        <w:adjustRightInd w:val="0"/>
+        <w:spacing w:after="0" w:line="240" w:lineRule="auto"/>
+        <w:rPr>
+          <w:rFonts w:cstheme="minorHAnsi"/>
+        </w:rPr>
+      </w:pPr>
+      <w:r>
+        <w:rPr>
+          <w:rFonts w:cstheme="minorHAnsi"/>
+          <w:color w:val="000000"/>
+        </w:rPr>
+        <w:t xml:space="preserve">    "error": "Forbidden",</w:t>
+      </w:r>
+    </w:p>
+    <w:p>
+      <w:pPr>
+        <w:autoSpaceDE w:val="0"/>
+        <w:autoSpaceDN w:val="0"/>
+        <w:adjustRightInd w:val="0"/>
+        <w:spacing w:after="0" w:line="240" w:lineRule="auto"/>
+        <w:rPr>
+          <w:rFonts w:cstheme="minorHAnsi"/>
+        </w:rPr>
+      </w:pPr>
+      <w:r>
+        <w:rPr>
+          <w:rFonts w:cstheme="minorHAnsi"/>
+          <w:color w:val="000000"/>
+        </w:rPr>
+        <w:t xml:space="preserve">    "message": "Access Denied",</w:t>
+      </w:r>
+    </w:p>
+    <w:p>
+      <w:pPr>
+        <w:autoSpaceDE w:val="0"/>
+        <w:autoSpaceDN w:val="0"/>
+        <w:adjustRightInd w:val="0"/>
+        <w:spacing w:after="0" w:line="240" w:lineRule="auto"/>
+        <w:rPr>
+          <w:rFonts w:cstheme="minorHAnsi"/>
+        </w:rPr>
+      </w:pPr>
+      <w:r>
+        <w:rPr>
+          <w:rFonts w:cstheme="minorHAnsi"/>
+          <w:color w:val="000000"/>
+        </w:rPr>
+        <w:t xml:space="preserve">    "path": "/media"</w:t>
       </w:r>
     </w:p>
     <w:p>
@@ -984,24 +807,27 @@
           <w:color w:val="000000"/>
         </w:rPr>
       </w:pPr>
-      <w:proofErr w:type="gramStart"/>
       <w:r>
         <w:rPr>
           <w:rFonts w:cstheme="minorHAnsi"/>
           <w:b/>
           <w:color w:val="000000"/>
         </w:rPr>
-        <w:t>this</w:t>
-      </w:r>
-      <w:proofErr w:type="gramEnd"/>
-      <w:r>
+        <w:t>this service is accessible by a secure token only, so first lets generate a token.</w:t>
+      </w:r>
+    </w:p>
+    <w:p>
+      <w:pPr>
+        <w:autoSpaceDE w:val="0"/>
+        <w:autoSpaceDN w:val="0"/>
+        <w:adjustRightInd w:val="0"/>
+        <w:spacing w:after="0" w:line="240" w:lineRule="auto"/>
         <w:rPr>
           <w:rFonts w:cstheme="minorHAnsi"/>
           <w:b/>
           <w:color w:val="000000"/>
         </w:rPr>
-        <w:t xml:space="preserve"> service is accessible by a secure token only, so first lets generate a token.</w:t>
-      </w:r>
+      </w:pPr>
     </w:p>
     <w:p>
       <w:pPr>
@@ -1015,27 +841,27 @@
           <w:color w:val="000000"/>
         </w:rPr>
       </w:pPr>
-    </w:p>
-    <w:p>
-      <w:pPr>
-        <w:autoSpaceDE w:val="0"/>
-        <w:autoSpaceDN w:val="0"/>
-        <w:adjustRightInd w:val="0"/>
-        <w:spacing w:after="0" w:line="240" w:lineRule="auto"/>
+      <w:r>
         <w:rPr>
           <w:rFonts w:cstheme="minorHAnsi"/>
           <w:b/>
           <w:color w:val="000000"/>
         </w:rPr>
-      </w:pPr>
-      <w:r>
+        <w:t xml:space="preserve"> I have used JWT Token security and token generated for 10 days as of now, this is configurable</w:t>
+      </w:r>
+    </w:p>
+    <w:p>
+      <w:pPr>
+        <w:autoSpaceDE w:val="0"/>
+        <w:autoSpaceDN w:val="0"/>
+        <w:adjustRightInd w:val="0"/>
+        <w:spacing w:after="0" w:line="240" w:lineRule="auto"/>
         <w:rPr>
           <w:rFonts w:cstheme="minorHAnsi"/>
           <w:b/>
           <w:color w:val="000000"/>
         </w:rPr>
-        <w:t xml:space="preserve"> I have used JWT Token security and token generated for 10 days as of now, this is configurable</w:t>
-      </w:r>
+      </w:pPr>
     </w:p>
     <w:p>
       <w:pPr>
@@ -1049,62 +875,37 @@
           <w:color w:val="000000"/>
         </w:rPr>
       </w:pPr>
-    </w:p>
-    <w:p>
-      <w:pPr>
-        <w:autoSpaceDE w:val="0"/>
-        <w:autoSpaceDN w:val="0"/>
-        <w:adjustRightInd w:val="0"/>
-        <w:spacing w:after="0" w:line="240" w:lineRule="auto"/>
+      <w:r>
         <w:rPr>
           <w:rFonts w:cstheme="minorHAnsi"/>
           <w:b/>
           <w:color w:val="000000"/>
         </w:rPr>
-      </w:pPr>
-      <w:proofErr w:type="spellStart"/>
-      <w:r>
+        <w:t>Lets Generate a secure token.</w:t>
+      </w:r>
+    </w:p>
+    <w:p>
+      <w:pPr>
+        <w:autoSpaceDE w:val="0"/>
+        <w:autoSpaceDN w:val="0"/>
+        <w:adjustRightInd w:val="0"/>
+        <w:spacing w:after="0" w:line="240" w:lineRule="auto"/>
         <w:rPr>
           <w:rFonts w:cstheme="minorHAnsi"/>
           <w:b/>
-          <w:color w:val="000000"/>
-        </w:rPr>
-        <w:t>Lets</w:t>
-      </w:r>
-      <w:proofErr w:type="spellEnd"/>
-      <w:r>
-        <w:rPr>
-          <w:rFonts w:cstheme="minorHAnsi"/>
-          <w:b/>
-          <w:color w:val="000000"/>
-        </w:rPr>
-        <w:t xml:space="preserve"> Generate a secure token.</w:t>
-      </w:r>
-    </w:p>
-    <w:p>
-      <w:pPr>
-        <w:autoSpaceDE w:val="0"/>
-        <w:autoSpaceDN w:val="0"/>
-        <w:adjustRightInd w:val="0"/>
-        <w:spacing w:after="0" w:line="240" w:lineRule="auto"/>
-        <w:rPr>
-          <w:rFonts w:cstheme="minorHAnsi"/>
-          <w:b/>
-        </w:rPr>
-      </w:pPr>
-    </w:p>
-    <w:p>
-      <w:pPr>
-        <w:autoSpaceDE w:val="0"/>
-        <w:autoSpaceDN w:val="0"/>
-        <w:adjustRightInd w:val="0"/>
-        <w:spacing w:after="0" w:line="240" w:lineRule="auto"/>
-        <w:rPr>
-          <w:rFonts w:cstheme="minorHAnsi"/>
-        </w:rPr>
-      </w:pPr>
-      <w:proofErr w:type="spellStart"/>
-      <w:proofErr w:type="gramStart"/>
+        </w:rPr>
+      </w:pPr>
+    </w:p>
+    <w:p>
+      <w:pPr>
+        <w:autoSpaceDE w:val="0"/>
+        <w:autoSpaceDN w:val="0"/>
+        <w:adjustRightInd w:val="0"/>
+        <w:spacing w:after="0" w:line="240" w:lineRule="auto"/>
+        <w:rPr>
+          <w:rFonts w:cstheme="minorHAnsi"/>
+        </w:rPr>
+      </w:pPr>
       <w:r>
         <w:rPr>
           <w:rFonts w:cstheme="minorHAnsi"/>
@@ -1113,8 +914,6 @@
         </w:rPr>
         <w:t>oepn</w:t>
       </w:r>
-      <w:proofErr w:type="spellEnd"/>
-      <w:proofErr w:type="gramEnd"/>
       <w:r>
         <w:rPr>
           <w:rFonts w:cstheme="minorHAnsi"/>
@@ -1130,21 +929,12 @@
         </w:rPr>
         <w:t>localhost</w:t>
       </w:r>
-      <w:proofErr w:type="gramStart"/>
-      <w:r>
-        <w:rPr>
-          <w:rFonts w:cstheme="minorHAnsi"/>
-          <w:color w:val="000000"/>
-        </w:rPr>
-        <w:t>:9191</w:t>
-      </w:r>
-      <w:proofErr w:type="gramEnd"/>
-      <w:r>
-        <w:rPr>
-          <w:rFonts w:cstheme="minorHAnsi"/>
-          <w:color w:val="000000"/>
-        </w:rPr>
-        <w:t>/login" and Body</w:t>
+      <w:r>
+        <w:rPr>
+          <w:rFonts w:cstheme="minorHAnsi"/>
+          <w:color w:val="000000"/>
+        </w:rPr>
+        <w:t>:9191/login" and Body</w:t>
       </w:r>
     </w:p>
     <w:p>
@@ -1164,7 +954,6 @@
         </w:rPr>
         <w:t>{"</w:t>
       </w:r>
-      <w:proofErr w:type="spellStart"/>
       <w:r>
         <w:rPr>
           <w:rFonts w:cstheme="minorHAnsi"/>
@@ -1193,69 +982,36 @@
           <w:rFonts w:cstheme="minorHAnsi"/>
           <w:color w:val="000000"/>
         </w:rPr>
-        <w:t>","password":"password</w:t>
-      </w:r>
-      <w:proofErr w:type="spellEnd"/>
-      <w:r>
-        <w:rPr>
-          <w:rFonts w:cstheme="minorHAnsi"/>
-          <w:color w:val="000000"/>
-        </w:rPr>
-        <w:t xml:space="preserve">"} </w:t>
-      </w:r>
-    </w:p>
-    <w:p>
-      <w:pPr>
-        <w:autoSpaceDE w:val="0"/>
-        <w:autoSpaceDN w:val="0"/>
-        <w:adjustRightInd w:val="0"/>
-        <w:spacing w:after="0" w:line="240" w:lineRule="auto"/>
-        <w:rPr>
-          <w:rFonts w:cstheme="minorHAnsi"/>
-        </w:rPr>
-      </w:pPr>
-    </w:p>
-    <w:p>
-      <w:pPr>
-        <w:autoSpaceDE w:val="0"/>
-        <w:autoSpaceDN w:val="0"/>
-        <w:adjustRightInd w:val="0"/>
-        <w:spacing w:after="0" w:line="240" w:lineRule="auto"/>
-        <w:rPr>
-          <w:rFonts w:cstheme="minorHAnsi"/>
-        </w:rPr>
-      </w:pPr>
-      <w:proofErr w:type="gramStart"/>
-      <w:r>
-        <w:rPr>
-          <w:rFonts w:cstheme="minorHAnsi"/>
-          <w:color w:val="000000"/>
-        </w:rPr>
-        <w:t>this</w:t>
-      </w:r>
-      <w:proofErr w:type="gramEnd"/>
-      <w:r>
-        <w:rPr>
-          <w:rFonts w:cstheme="minorHAnsi"/>
-          <w:color w:val="000000"/>
-        </w:rPr>
-        <w:t xml:space="preserve"> will generate </w:t>
-      </w:r>
-      <w:proofErr w:type="spellStart"/>
-      <w:r>
-        <w:rPr>
-          <w:rFonts w:cstheme="minorHAnsi"/>
-          <w:color w:val="000000"/>
-        </w:rPr>
-        <w:t>a</w:t>
-      </w:r>
-      <w:proofErr w:type="spellEnd"/>
-      <w:r>
-        <w:rPr>
-          <w:rFonts w:cstheme="minorHAnsi"/>
-          <w:color w:val="000000"/>
-        </w:rPr>
-        <w:t xml:space="preserve"> authorization token in header section</w:t>
+        <w:t xml:space="preserve">","password":"password"} </w:t>
+      </w:r>
+    </w:p>
+    <w:p>
+      <w:pPr>
+        <w:autoSpaceDE w:val="0"/>
+        <w:autoSpaceDN w:val="0"/>
+        <w:adjustRightInd w:val="0"/>
+        <w:spacing w:after="0" w:line="240" w:lineRule="auto"/>
+        <w:rPr>
+          <w:rFonts w:cstheme="minorHAnsi"/>
+        </w:rPr>
+      </w:pPr>
+    </w:p>
+    <w:p>
+      <w:pPr>
+        <w:autoSpaceDE w:val="0"/>
+        <w:autoSpaceDN w:val="0"/>
+        <w:adjustRightInd w:val="0"/>
+        <w:spacing w:after="0" w:line="240" w:lineRule="auto"/>
+        <w:rPr>
+          <w:rFonts w:cstheme="minorHAnsi"/>
+        </w:rPr>
+      </w:pPr>
+      <w:r>
+        <w:rPr>
+          <w:rFonts w:cstheme="minorHAnsi"/>
+          <w:color w:val="000000"/>
+        </w:rPr>
+        <w:t>this will generate a authorization token in header section</w:t>
       </w:r>
     </w:p>
     <w:p>
@@ -1349,27 +1105,13 @@
         <w:rPr>
           <w:rFonts w:cstheme="minorHAnsi"/>
         </w:rPr>
-        <w:t xml:space="preserve">Now used this token in the request as a </w:t>
-      </w:r>
-      <w:proofErr w:type="gramStart"/>
-      <w:r>
-        <w:rPr>
-          <w:rFonts w:cstheme="minorHAnsi"/>
-        </w:rPr>
-        <w:t xml:space="preserve">header </w:t>
-      </w:r>
-      <w:r>
-        <w:rPr>
-          <w:rFonts w:cstheme="minorHAnsi"/>
-        </w:rPr>
-        <w:t>.</w:t>
-      </w:r>
-      <w:proofErr w:type="gramEnd"/>
-      <w:r>
-        <w:rPr>
-          <w:rFonts w:cstheme="minorHAnsi"/>
-        </w:rPr>
-        <w:t xml:space="preserve"> See below we are now getting media records.</w:t>
+        <w:t xml:space="preserve">Now used this token in the request as a header </w:t>
+      </w:r>
+      <w:r>
+        <w:rPr>
+          <w:rFonts w:cstheme="minorHAnsi"/>
+        </w:rPr>
+        <w:t>. See below we are now getting media records.</w:t>
       </w:r>
     </w:p>
     <w:p>
@@ -1521,7 +1263,7 @@
           <w:rFonts w:cstheme="minorHAnsi"/>
         </w:rPr>
       </w:pPr>
-      <w:hyperlink r:id="rId11" w:history="1">
+      <w:hyperlink r:id="rId11" w:anchor="searching" w:history="1">
         <w:r>
           <w:rPr>
             <w:rStyle w:val="Hyperlink"/>
@@ -1600,46 +1342,219 @@
           <w:i/>
           <w:highlight w:val="yellow"/>
         </w:rPr>
-        <w:t>It was asked to get all the records in 3 seconds , Performance that I have recorded in my implementation , initially it is taking around 1.5 secon</w:t>
-      </w:r>
+        <w:t>It was asked to get all the records in 3 seconds , Performance that I have recorded in my implementation , initially it is taking around 1.5 seconds however in subsequent requests it is taking round .5 miliseconds to 1 seconds.</w:t>
+      </w:r>
+    </w:p>
+    <w:p>
+      <w:pPr>
+        <w:autoSpaceDE w:val="0"/>
+        <w:autoSpaceDN w:val="0"/>
+        <w:adjustRightInd w:val="0"/>
+        <w:spacing w:after="0" w:line="240" w:lineRule="auto"/>
+        <w:rPr>
+          <w:rFonts w:cstheme="minorHAnsi"/>
+        </w:rPr>
+      </w:pPr>
+    </w:p>
+    <w:p>
+      <w:pPr>
+        <w:rPr>
+          <w:rFonts w:cstheme="minorHAnsi"/>
+          <w:b/>
+          <w:i/>
+          <w:color w:val="000000"/>
+          <w:u w:val="single"/>
+        </w:rPr>
+      </w:pPr>
+      <w:r>
+        <w:rPr>
+          <w:rFonts w:cstheme="minorHAnsi"/>
+          <w:b/>
+          <w:i/>
+          <w:color w:val="000000"/>
+          <w:u w:val="single"/>
+        </w:rPr>
+        <w:t>Added Exception Handling</w:t>
+      </w:r>
+    </w:p>
+    <w:p>
+      <w:pPr>
+        <w:rPr>
+          <w:rFonts w:cstheme="minorHAnsi"/>
+          <w:color w:val="000000"/>
+        </w:rPr>
+      </w:pPr>
+      <w:r>
+        <w:rPr>
+          <w:rFonts w:cstheme="minorHAnsi"/>
+          <w:color w:val="000000"/>
+        </w:rPr>
+        <w:t>If user do not pass the input then below error is visible to User</w:t>
+      </w:r>
+    </w:p>
+    <w:p>
+      <w:pPr>
+        <w:rPr>
+          <w:rFonts w:cstheme="minorHAnsi"/>
+        </w:rPr>
+      </w:pPr>
+      <w:r>
+        <w:rPr>
+          <w:rFonts w:cstheme="minorHAnsi"/>
+          <w:noProof/>
+          <w:lang w:eastAsia="en-IN"/>
+        </w:rPr>
+        <w:drawing>
+          <wp:inline distT="0" distB="0" distL="0" distR="0">
+            <wp:extent cx="5732780" cy="2146935"/>
+            <wp:effectExtent l="0" t="0" r="1270" b="5715"/>
+            <wp:docPr id="5" name="Picture 5"/>
+            <wp:cNvGraphicFramePr>
+              <a:graphicFrameLocks xmlns:a="http://schemas.openxmlformats.org/drawingml/2006/main" noChangeAspect="1"/>
+            </wp:cNvGraphicFramePr>
+            <a:graphic xmlns:a="http://schemas.openxmlformats.org/drawingml/2006/main">
+              <a:graphicData uri="http://schemas.openxmlformats.org/drawingml/2006/picture">
+                <pic:pic xmlns:pic="http://schemas.openxmlformats.org/drawingml/2006/picture">
+                  <pic:nvPicPr>
+                    <pic:cNvPr id="0" name="Picture 1"/>
+                    <pic:cNvPicPr>
+                      <a:picLocks noChangeAspect="1" noChangeArrowheads="1"/>
+                    </pic:cNvPicPr>
+                  </pic:nvPicPr>
+                  <pic:blipFill>
+                    <a:blip r:embed="rId13">
+                      <a:extLst>
+                        <a:ext uri="{28A0092B-C50C-407E-A947-70E740481C1C}">
+                          <a14:useLocalDpi xmlns:a14="http://schemas.microsoft.com/office/drawing/2010/main" val="0"/>
+                        </a:ext>
+                      </a:extLst>
+                    </a:blip>
+                    <a:srcRect/>
+                    <a:stretch>
+                      <a:fillRect/>
+                    </a:stretch>
+                  </pic:blipFill>
+                  <pic:spPr bwMode="auto">
+                    <a:xfrm>
+                      <a:off x="0" y="0"/>
+                      <a:ext cx="5732780" cy="2146935"/>
+                    </a:xfrm>
+                    <a:prstGeom prst="rect">
+                      <a:avLst/>
+                    </a:prstGeom>
+                    <a:noFill/>
+                    <a:ln>
+                      <a:noFill/>
+                    </a:ln>
+                  </pic:spPr>
+                </pic:pic>
+              </a:graphicData>
+            </a:graphic>
+          </wp:inline>
+        </w:drawing>
+      </w:r>
+    </w:p>
+    <w:p>
+      <w:pPr>
+        <w:rPr>
+          <w:rFonts w:cstheme="minorHAnsi"/>
+        </w:rPr>
+      </w:pPr>
+    </w:p>
+    <w:p>
+      <w:pPr>
+        <w:rPr>
+          <w:rFonts w:cstheme="minorHAnsi"/>
+        </w:rPr>
+      </w:pPr>
+    </w:p>
+    <w:p>
+      <w:pPr>
+        <w:rPr>
+          <w:rFonts w:cstheme="minorHAnsi"/>
+        </w:rPr>
+      </w:pPr>
       <w:bookmarkStart w:id="0" w:name="_GoBack"/>
       <w:bookmarkEnd w:id="0"/>
       <w:r>
         <w:rPr>
           <w:rFonts w:cstheme="minorHAnsi"/>
-          <w:b/>
-          <w:i/>
-          <w:highlight w:val="yellow"/>
-        </w:rPr>
-        <w:t xml:space="preserve">ds however in subsequent requests it is taking round .5 </w:t>
-      </w:r>
-      <w:proofErr w:type="spellStart"/>
-      <w:r>
-        <w:rPr>
-          <w:rFonts w:cstheme="minorHAnsi"/>
-          <w:b/>
-          <w:i/>
-          <w:highlight w:val="yellow"/>
-        </w:rPr>
-        <w:t>miliseconds</w:t>
-      </w:r>
-      <w:proofErr w:type="spellEnd"/>
-      <w:r>
-        <w:rPr>
-          <w:rFonts w:cstheme="minorHAnsi"/>
-          <w:b/>
-          <w:i/>
-          <w:highlight w:val="yellow"/>
-        </w:rPr>
-        <w:t xml:space="preserve"> to 1 seconds.</w:t>
-      </w:r>
-    </w:p>
-    <w:p>
-      <w:pPr>
-        <w:autoSpaceDE w:val="0"/>
-        <w:autoSpaceDN w:val="0"/>
-        <w:adjustRightInd w:val="0"/>
-        <w:spacing w:after="0" w:line="240" w:lineRule="auto"/>
+        </w:rPr>
+        <w:lastRenderedPageBreak/>
+        <w:t>If Empty input string passed then also user get the error message</w:t>
+      </w:r>
+    </w:p>
+    <w:p>
+      <w:pPr>
+        <w:rPr>
+          <w:rFonts w:cstheme="minorHAnsi"/>
+        </w:rPr>
+      </w:pPr>
+      <w:r>
+        <w:rPr>
+          <w:rFonts w:cstheme="minorHAnsi"/>
+          <w:noProof/>
+          <w:lang w:eastAsia="en-IN"/>
+        </w:rPr>
+        <w:drawing>
+          <wp:inline distT="0" distB="0" distL="0" distR="0">
+            <wp:extent cx="5725160" cy="2361565"/>
+            <wp:effectExtent l="0" t="0" r="8890" b="635"/>
+            <wp:docPr id="6" name="Picture 6"/>
+            <wp:cNvGraphicFramePr>
+              <a:graphicFrameLocks xmlns:a="http://schemas.openxmlformats.org/drawingml/2006/main" noChangeAspect="1"/>
+            </wp:cNvGraphicFramePr>
+            <a:graphic xmlns:a="http://schemas.openxmlformats.org/drawingml/2006/main">
+              <a:graphicData uri="http://schemas.openxmlformats.org/drawingml/2006/picture">
+                <pic:pic xmlns:pic="http://schemas.openxmlformats.org/drawingml/2006/picture">
+                  <pic:nvPicPr>
+                    <pic:cNvPr id="0" name="Picture 2"/>
+                    <pic:cNvPicPr>
+                      <a:picLocks noChangeAspect="1" noChangeArrowheads="1"/>
+                    </pic:cNvPicPr>
+                  </pic:nvPicPr>
+                  <pic:blipFill>
+                    <a:blip r:embed="rId14">
+                      <a:extLst>
+                        <a:ext uri="{28A0092B-C50C-407E-A947-70E740481C1C}">
+                          <a14:useLocalDpi xmlns:a14="http://schemas.microsoft.com/office/drawing/2010/main" val="0"/>
+                        </a:ext>
+                      </a:extLst>
+                    </a:blip>
+                    <a:srcRect/>
+                    <a:stretch>
+                      <a:fillRect/>
+                    </a:stretch>
+                  </pic:blipFill>
+                  <pic:spPr bwMode="auto">
+                    <a:xfrm>
+                      <a:off x="0" y="0"/>
+                      <a:ext cx="5725160" cy="2361565"/>
+                    </a:xfrm>
+                    <a:prstGeom prst="rect">
+                      <a:avLst/>
+                    </a:prstGeom>
+                    <a:noFill/>
+                    <a:ln>
+                      <a:noFill/>
+                    </a:ln>
+                  </pic:spPr>
+                </pic:pic>
+              </a:graphicData>
+            </a:graphic>
+          </wp:inline>
+        </w:drawing>
+      </w:r>
+    </w:p>
+    <w:p>
+      <w:pPr>
+        <w:rPr>
+          <w:rFonts w:cstheme="minorHAnsi"/>
+        </w:rPr>
+      </w:pPr>
+    </w:p>
+    <w:p>
+      <w:pPr>
         <w:rPr>
           <w:rFonts w:cstheme="minorHAnsi"/>
         </w:rPr>
@@ -1700,6 +1615,7 @@
       <w:pPr>
         <w:rPr>
           <w:rFonts w:cstheme="minorHAnsi"/>
+          <w:color w:val="000000"/>
         </w:rPr>
       </w:pPr>
       <w:r>
@@ -1709,10 +1625,8 @@
           <w:color w:val="000000"/>
           <w:u w:val="single"/>
         </w:rPr>
-        <w:t xml:space="preserve">To access </w:t>
-      </w:r>
-      <w:proofErr w:type="spellStart"/>
-      <w:proofErr w:type="gramStart"/>
+        <w:t xml:space="preserve">To access api documentation </w:t>
+      </w:r>
       <w:r>
         <w:rPr>
           <w:rFonts w:cstheme="minorHAnsi"/>
@@ -1720,35 +1634,24 @@
           <w:color w:val="000000"/>
           <w:u w:val="single"/>
         </w:rPr>
-        <w:t>api</w:t>
-      </w:r>
-      <w:proofErr w:type="spellEnd"/>
-      <w:proofErr w:type="gramEnd"/>
-      <w:r>
-        <w:rPr>
-          <w:rFonts w:cstheme="minorHAnsi"/>
-          <w:b/>
-          <w:color w:val="000000"/>
-          <w:u w:val="single"/>
-        </w:rPr>
-        <w:t xml:space="preserve"> documentation </w:t>
-      </w:r>
-      <w:r>
-        <w:rPr>
-          <w:rFonts w:cstheme="minorHAnsi"/>
-          <w:b/>
-          <w:color w:val="000000"/>
-          <w:u w:val="single"/>
-        </w:rPr>
         <w:br/>
       </w:r>
-      <w:r>
-        <w:rPr>
-          <w:rFonts w:cstheme="minorHAnsi"/>
-          <w:color w:val="000000"/>
-        </w:rPr>
-        <w:t>http://localhost:9191/swagger-ui.html#/media-controller</w:t>
-      </w:r>
+      <w:hyperlink r:id="rId15" w:history="1">
+        <w:r>
+          <w:rPr>
+            <w:rStyle w:val="Hyperlink"/>
+            <w:rFonts w:cstheme="minorHAnsi"/>
+          </w:rPr>
+          <w:t>http://localhost:9191/swagger-ui.html#/media-controller</w:t>
+        </w:r>
+      </w:hyperlink>
+    </w:p>
+    <w:p>
+      <w:pPr>
+        <w:rPr>
+          <w:rFonts w:cstheme="minorHAnsi"/>
+        </w:rPr>
+      </w:pPr>
     </w:p>
     <w:sectPr>
       <w:pgSz w:w="11906" w:h="16838"/>
@@ -2807,6 +2710,7 @@
   </w:style>
   <w:style w:type="character" w:customStyle="1" w:styleId="Heading2Char">
     <w:name w:val="Heading 2 Char"/>
+    <w:aliases w:val="style2 Char,見出し 2 Char,Heading 2 (X) Char,??? 2 Char,Sub-Heading Char,l2 Char,Head 2 Char,List level 2 Char,A Char,1st level heading Char,level 2 no toc Char,2nd level Char,Titre2 Char,A.B.C. Char,heading 2 Char,Level I for #'s Char"/>
     <w:basedOn w:val="DefaultParagraphFont"/>
     <w:link w:val="Heading2"/>
     <w:uiPriority w:val="9"/>
@@ -2821,6 +2725,7 @@
   </w:style>
   <w:style w:type="character" w:customStyle="1" w:styleId="Heading3Char">
     <w:name w:val="Heading 3 Char"/>
+    <w:aliases w:val="L3 Char,h3 Char,dd heading 3 Char,dh3 Char,3 Char,sub-sub Char,3 bullet Char,b Char,subhead Char,H31 Char,Hd2 Char,(Alt+3) Char,(Alt+3)1 Char,(Alt+3)2 Char,(Alt+3)3 Char,(Alt+3)4 Char,(Alt+3)5 Char,(Alt+3)6 Char,(Alt+3)11 Char"/>
     <w:basedOn w:val="DefaultParagraphFont"/>
     <w:link w:val="Heading3"/>
     <w:uiPriority w:val="9"/>
@@ -2833,6 +2738,7 @@
   </w:style>
   <w:style w:type="character" w:customStyle="1" w:styleId="Heading4Char">
     <w:name w:val="Heading 4 Char"/>
+    <w:aliases w:val="h4 Char,a. Char,H4 Char,4 Char,Header 4 Char,Aztec Heading 4 Char,Level 2 - a Char,Level 2 - (a) Char,Map Title Char,(Alt+4) Char,header4 Char,a Char,First Subheading Char,PIM 4 Char,ASAPHeading 4 Char,4 dash Char,d Char,Sub-Minor Char"/>
     <w:basedOn w:val="DefaultParagraphFont"/>
     <w:link w:val="Heading4"/>
     <w:uiPriority w:val="9"/>
@@ -3676,6 +3582,7 @@
   </w:style>
   <w:style w:type="character" w:customStyle="1" w:styleId="Heading2Char">
     <w:name w:val="Heading 2 Char"/>
+    <w:aliases w:val="style2 Char,見出し 2 Char,Heading 2 (X) Char,??? 2 Char,Sub-Heading Char,l2 Char,Head 2 Char,List level 2 Char,A Char,1st level heading Char,level 2 no toc Char,2nd level Char,Titre2 Char,A.B.C. Char,heading 2 Char,Level I for #'s Char"/>
     <w:basedOn w:val="DefaultParagraphFont"/>
     <w:link w:val="Heading2"/>
     <w:uiPriority w:val="9"/>
@@ -3690,6 +3597,7 @@
   </w:style>
   <w:style w:type="character" w:customStyle="1" w:styleId="Heading3Char">
     <w:name w:val="Heading 3 Char"/>
+    <w:aliases w:val="L3 Char,h3 Char,dd heading 3 Char,dh3 Char,3 Char,sub-sub Char,3 bullet Char,b Char,subhead Char,H31 Char,Hd2 Char,(Alt+3) Char,(Alt+3)1 Char,(Alt+3)2 Char,(Alt+3)3 Char,(Alt+3)4 Char,(Alt+3)5 Char,(Alt+3)6 Char,(Alt+3)11 Char"/>
     <w:basedOn w:val="DefaultParagraphFont"/>
     <w:link w:val="Heading3"/>
     <w:uiPriority w:val="9"/>
@@ -3702,6 +3610,7 @@
   </w:style>
   <w:style w:type="character" w:customStyle="1" w:styleId="Heading4Char">
     <w:name w:val="Heading 4 Char"/>
+    <w:aliases w:val="h4 Char,a. Char,H4 Char,4 Char,Header 4 Char,Aztec Heading 4 Char,Level 2 - a Char,Level 2 - (a) Char,Map Title Char,(Alt+4) Char,header4 Char,a Char,First Subheading Char,PIM 4 Char,ASAPHeading 4 Char,4 dash Char,d Char,Sub-Minor Char"/>
     <w:basedOn w:val="DefaultParagraphFont"/>
     <w:link w:val="Heading4"/>
     <w:uiPriority w:val="9"/>

</xml_diff>